<commit_message>
added updated xcode dependency image
</commit_message>
<xml_diff>
--- a/docs/sdks/UID2_Android_iOS_SDK_Draft_04.docx
+++ b/docs/sdks/UID2_Android_iOS_SDK_Draft_04.docx
@@ -132,14 +132,7 @@
           <w:i/>
           <w:iCs/>
         </w:rPr>
-        <w:t>Android</w:t>
-      </w:r>
-      <w:r>
-        <w:rPr>
-          <w:i/>
-          <w:iCs/>
-        </w:rPr>
-        <w:t xml:space="preserve"> </w:t>
+        <w:t xml:space="preserve">Android </w:t>
       </w:r>
       <w:r>
         <w:rPr>
@@ -257,15 +250,7 @@
         <w:pStyle w:val="BodyKWN"/>
       </w:pPr>
       <w:r>
-        <w:t xml:space="preserve">The following </w:t>
-      </w:r>
-      <w:proofErr w:type="gramStart"/>
-      <w:r>
-        <w:t>open source</w:t>
-      </w:r>
-      <w:proofErr w:type="gramEnd"/>
-      <w:r>
-        <w:t xml:space="preserve"> GitHub repositories are available for these SDKs:</w:t>
+        <w:t>The following open source GitHub repositories are available for these SDKs:</w:t>
       </w:r>
     </w:p>
     <w:p>
@@ -355,11 +340,9 @@
       <w:pPr>
         <w:pStyle w:val="Bullet1"/>
       </w:pPr>
-      <w:proofErr w:type="spellStart"/>
       <w:r>
         <w:t>Package.swift</w:t>
       </w:r>
-      <w:proofErr w:type="spellEnd"/>
     </w:p>
     <w:p>
       <w:pPr>
@@ -373,27 +356,17 @@
       <w:pPr>
         <w:pStyle w:val="Heading4"/>
       </w:pPr>
-      <w:proofErr w:type="spellStart"/>
       <w:r>
         <w:lastRenderedPageBreak/>
         <w:t>Package.swift</w:t>
       </w:r>
-      <w:proofErr w:type="spellEnd"/>
     </w:p>
     <w:p>
       <w:pPr>
         <w:pStyle w:val="BodyKWN"/>
       </w:pPr>
       <w:r>
-        <w:t xml:space="preserve">Add the following dependency to </w:t>
-      </w:r>
-      <w:proofErr w:type="spellStart"/>
-      <w:r>
-        <w:t>Package.swift</w:t>
-      </w:r>
-      <w:proofErr w:type="spellEnd"/>
-      <w:r>
-        <w:t>:</w:t>
+        <w:t>Add the following dependency to Package.swift:</w:t>
       </w:r>
     </w:p>
     <w:p>
@@ -456,31 +429,7 @@
           <w:szCs w:val="19"/>
           <w:lang w:val="en-US"/>
         </w:rPr>
-        <w:t>"https://github.com/</w:t>
-      </w:r>
-      <w:proofErr w:type="spellStart"/>
-      <w:r>
-        <w:rPr>
-          <w:rStyle w:val="normaltextrun"/>
-          <w:rFonts w:ascii="Calibri" w:eastAsiaTheme="majorEastAsia" w:hAnsi="Calibri" w:cs="Calibri"/>
-          <w:color w:val="6A8759"/>
-          <w:sz w:val="19"/>
-          <w:szCs w:val="19"/>
-          <w:lang w:val="en-US"/>
-        </w:rPr>
-        <w:t>IABTechLab</w:t>
-      </w:r>
-      <w:proofErr w:type="spellEnd"/>
-      <w:r>
-        <w:rPr>
-          <w:rStyle w:val="normaltextrun"/>
-          <w:rFonts w:ascii="Calibri" w:eastAsiaTheme="majorEastAsia" w:hAnsi="Calibri" w:cs="Calibri"/>
-          <w:color w:val="6A8759"/>
-          <w:sz w:val="19"/>
-          <w:szCs w:val="19"/>
-          <w:lang w:val="en-US"/>
-        </w:rPr>
-        <w:t>/uid2-ios-sdk.git"</w:t>
+        <w:t>"https://github.com/IABTechLab/uid2-ios-sdk.git"</w:t>
       </w:r>
       <w:r>
         <w:rPr>
@@ -582,14 +531,6 @@
     </w:p>
     <w:p>
       <w:pPr>
-        <w:pStyle w:val="BodyKWN"/>
-      </w:pPr>
-      <w:r>
-        <w:t>TODO: to update this screen cap to latest version!!!!!</w:t>
-      </w:r>
-    </w:p>
-    <w:p>
-      <w:pPr>
         <w:pStyle w:val="Body"/>
       </w:pPr>
       <w:r>
@@ -599,10 +540,10 @@
           <w:shd w:val="clear" w:color="auto" w:fill="E6E6E6"/>
         </w:rPr>
         <w:drawing>
-          <wp:inline distT="0" distB="0" distL="0" distR="0" wp14:anchorId="66049A9E" wp14:editId="4D835D56">
-            <wp:extent cx="5943600" cy="1839595"/>
-            <wp:effectExtent l="0" t="0" r="0" b="8255"/>
-            <wp:docPr id="21" name="Picture 21"/>
+          <wp:inline distT="0" distB="0" distL="0" distR="0" wp14:anchorId="44EAEB84" wp14:editId="6BAA9B34">
+            <wp:extent cx="5924550" cy="1847850"/>
+            <wp:effectExtent l="0" t="0" r="0" b="0"/>
+            <wp:docPr id="1" name="Picture 1"/>
             <wp:cNvGraphicFramePr>
               <a:graphicFrameLocks xmlns:a="http://schemas.openxmlformats.org/drawingml/2006/main" noChangeAspect="1"/>
             </wp:cNvGraphicFramePr>
@@ -610,7 +551,7 @@
               <a:graphicData uri="http://schemas.openxmlformats.org/drawingml/2006/picture">
                 <pic:pic xmlns:pic="http://schemas.openxmlformats.org/drawingml/2006/picture">
                   <pic:nvPicPr>
-                    <pic:cNvPr id="0" name="Picture 3"/>
+                    <pic:cNvPr id="0" name="Picture 1"/>
                     <pic:cNvPicPr>
                       <a:picLocks noChangeAspect="1" noChangeArrowheads="1"/>
                     </pic:cNvPicPr>
@@ -631,7 +572,7 @@
                   <pic:spPr bwMode="auto">
                     <a:xfrm>
                       <a:off x="0" y="0"/>
-                      <a:ext cx="5943600" cy="1839595"/>
+                      <a:ext cx="5924550" cy="1847850"/>
                     </a:xfrm>
                     <a:prstGeom prst="rect">
                       <a:avLst/>
@@ -707,16 +648,12 @@
       <w:r>
         <w:t xml:space="preserve">the </w:t>
       </w:r>
-      <w:proofErr w:type="spellStart"/>
-      <w:proofErr w:type="gramStart"/>
       <w:r>
         <w:rPr>
           <w:rStyle w:val="codeinlineChar"/>
         </w:rPr>
         <w:t>build.gradle</w:t>
       </w:r>
-      <w:proofErr w:type="spellEnd"/>
-      <w:proofErr w:type="gramEnd"/>
       <w:r>
         <w:t xml:space="preserve"> file</w:t>
       </w:r>
@@ -734,13 +671,8 @@
       <w:r>
         <w:t>'</w:t>
       </w:r>
-      <w:proofErr w:type="gramStart"/>
-      <w:r>
-        <w:t>com.uid2.uid</w:t>
-      </w:r>
-      <w:proofErr w:type="gramEnd"/>
-      <w:r>
-        <w:t>2-android-sdk:0.</w:t>
+      <w:r>
+        <w:t>com.uid2.uid2-android-sdk:0.</w:t>
       </w:r>
       <w:r>
         <w:t>4</w:t>
@@ -765,18 +697,10 @@
         <w:pStyle w:val="Body"/>
       </w:pPr>
       <w:r>
-        <w:t>To install with Maven</w:t>
-      </w:r>
-      <w:proofErr w:type="gramStart"/>
+        <w:t xml:space="preserve">To install with Maven, </w:t>
+      </w:r>
       <w:r>
         <w:t xml:space="preserve">, </w:t>
-      </w:r>
-      <w:r>
-        <w:t>,</w:t>
-      </w:r>
-      <w:proofErr w:type="gramEnd"/>
-      <w:r>
-        <w:t xml:space="preserve"> </w:t>
       </w:r>
       <w:r>
         <w:t xml:space="preserve">add the SDK as a dependency in </w:t>
@@ -810,23 +734,7 @@
         <w:pStyle w:val="code"/>
       </w:pPr>
       <w:r>
-        <w:t xml:space="preserve">    &lt;</w:t>
-      </w:r>
-      <w:proofErr w:type="spellStart"/>
-      <w:r>
-        <w:t>groupId</w:t>
-      </w:r>
-      <w:proofErr w:type="spellEnd"/>
-      <w:r>
-        <w:t>&gt;com.uid2&lt;/</w:t>
-      </w:r>
-      <w:proofErr w:type="spellStart"/>
-      <w:r>
-        <w:t>groupId</w:t>
-      </w:r>
-      <w:proofErr w:type="spellEnd"/>
-      <w:r>
-        <w:t xml:space="preserve">&gt; </w:t>
+        <w:t xml:space="preserve">    &lt;groupId&gt;com.uid2&lt;/groupId&gt; </w:t>
       </w:r>
     </w:p>
     <w:p>
@@ -834,23 +742,7 @@
         <w:pStyle w:val="code"/>
       </w:pPr>
       <w:r>
-        <w:t xml:space="preserve">    &lt;</w:t>
-      </w:r>
-      <w:proofErr w:type="spellStart"/>
-      <w:r>
-        <w:t>artifactId</w:t>
-      </w:r>
-      <w:proofErr w:type="spellEnd"/>
-      <w:r>
-        <w:t>&gt;uid2-android-sdk&lt;/</w:t>
-      </w:r>
-      <w:proofErr w:type="spellStart"/>
-      <w:r>
-        <w:t>artifactId</w:t>
-      </w:r>
-      <w:proofErr w:type="spellEnd"/>
-      <w:r>
-        <w:t xml:space="preserve">&gt; </w:t>
+        <w:t xml:space="preserve">    &lt;artifactId&gt;uid2-android-sdk&lt;/artifactId&gt; </w:t>
       </w:r>
     </w:p>
     <w:p>
@@ -872,15 +764,15 @@
         <w:pStyle w:val="code"/>
       </w:pPr>
       <w:r>
+        <w:t xml:space="preserve">&lt;/dependency&gt; </w:t>
+      </w:r>
+    </w:p>
+    <w:p>
+      <w:pPr>
+        <w:pStyle w:val="Heading2"/>
+      </w:pPr>
+      <w:r>
         <w:lastRenderedPageBreak/>
-        <w:t xml:space="preserve">&lt;/dependency&gt; </w:t>
-      </w:r>
-    </w:p>
-    <w:p>
-      <w:pPr>
-        <w:pStyle w:val="Heading2"/>
-      </w:pPr>
-      <w:r>
         <w:t>How to Use</w:t>
       </w:r>
       <w:r>
@@ -1081,18 +973,8 @@
       <w:pPr>
         <w:pStyle w:val="Heading5"/>
       </w:pPr>
-      <w:proofErr w:type="spellStart"/>
-      <w:proofErr w:type="gramStart"/>
-      <w:r>
-        <w:t>setIdentity</w:t>
-      </w:r>
-      <w:proofErr w:type="spellEnd"/>
-      <w:r>
-        <w:t>(</w:t>
-      </w:r>
-      <w:proofErr w:type="gramEnd"/>
-      <w:r>
-        <w:t>)</w:t>
+      <w:r>
+        <w:t>setIdentity()</w:t>
       </w:r>
     </w:p>
     <w:p>
@@ -1119,18 +1001,8 @@
       <w:pPr>
         <w:pStyle w:val="Heading5"/>
       </w:pPr>
-      <w:proofErr w:type="spellStart"/>
-      <w:proofErr w:type="gramStart"/>
-      <w:r>
-        <w:t>resetIdentity</w:t>
-      </w:r>
-      <w:proofErr w:type="spellEnd"/>
-      <w:r>
-        <w:t>(</w:t>
-      </w:r>
-      <w:proofErr w:type="gramEnd"/>
-      <w:r>
-        <w:t>)</w:t>
+      <w:r>
+        <w:t>resetIdentity()</w:t>
       </w:r>
     </w:p>
     <w:p>
@@ -1163,18 +1035,8 @@
       <w:pPr>
         <w:pStyle w:val="Heading5"/>
       </w:pPr>
-      <w:proofErr w:type="spellStart"/>
-      <w:proofErr w:type="gramStart"/>
-      <w:r>
-        <w:t>refreshIdentity</w:t>
-      </w:r>
-      <w:proofErr w:type="spellEnd"/>
-      <w:r>
-        <w:t>(</w:t>
-      </w:r>
-      <w:proofErr w:type="gramEnd"/>
-      <w:r>
-        <w:t>)</w:t>
+      <w:r>
+        <w:t>refreshIdentity()</w:t>
       </w:r>
     </w:p>
     <w:p>
@@ -1207,18 +1069,8 @@
       <w:pPr>
         <w:pStyle w:val="Heading5"/>
       </w:pPr>
-      <w:proofErr w:type="spellStart"/>
-      <w:proofErr w:type="gramStart"/>
-      <w:r>
-        <w:t>getAdvertisingToken</w:t>
-      </w:r>
-      <w:proofErr w:type="spellEnd"/>
-      <w:r>
-        <w:t>(</w:t>
-      </w:r>
-      <w:proofErr w:type="gramEnd"/>
-      <w:r>
-        <w:t>)</w:t>
+      <w:r>
+        <w:t>getAdvertisingToken()</w:t>
       </w:r>
     </w:p>
     <w:p>
@@ -1239,18 +1091,8 @@
       <w:pPr>
         <w:pStyle w:val="Heading5"/>
       </w:pPr>
-      <w:proofErr w:type="spellStart"/>
-      <w:proofErr w:type="gramStart"/>
-      <w:r>
-        <w:t>setAutomaticRefreshEnabled</w:t>
-      </w:r>
-      <w:proofErr w:type="spellEnd"/>
-      <w:r>
-        <w:t>(</w:t>
-      </w:r>
-      <w:proofErr w:type="gramEnd"/>
-      <w:r>
-        <w:t>)</w:t>
+      <w:r>
+        <w:t>setAutomaticRefreshEnabled()</w:t>
       </w:r>
     </w:p>
     <w:p>
@@ -1341,12 +1183,10 @@
         <w:pStyle w:val="Heading5"/>
       </w:pPr>
       <w:bookmarkStart w:id="43" w:name="_Hlk132119159"/>
-      <w:proofErr w:type="spellStart"/>
       <w:r>
         <w:t>identityStatus</w:t>
       </w:r>
       <w:bookmarkEnd w:id="43"/>
-      <w:proofErr w:type="spellEnd"/>
     </w:p>
     <w:p>
       <w:pPr>
@@ -1355,14 +1195,12 @@
       <w:r>
         <w:t xml:space="preserve">The </w:t>
       </w:r>
-      <w:proofErr w:type="spellStart"/>
       <w:r>
         <w:rPr>
           <w:rStyle w:val="codeinlineChar"/>
         </w:rPr>
         <w:t>identityStatus</w:t>
       </w:r>
-      <w:proofErr w:type="spellEnd"/>
       <w:r>
         <w:t xml:space="preserve"> variable stores and ret</w:t>
       </w:r>
@@ -1382,15 +1220,7 @@
         <w:t>Identity</w:t>
       </w:r>
       <w:r>
-        <w:t xml:space="preserve"> being managed by the </w:t>
-      </w:r>
-      <w:proofErr w:type="gramStart"/>
-      <w:r>
-        <w:t>SDK</w:t>
-      </w:r>
-      <w:proofErr w:type="gramEnd"/>
-      <w:r>
-        <w:t xml:space="preserve"> </w:t>
+        <w:t xml:space="preserve"> being managed by the SDK </w:t>
       </w:r>
     </w:p>
     <w:p>
@@ -1475,20 +1305,7 @@
         <w:pStyle w:val="code"/>
       </w:pPr>
       <w:r>
-        <w:t xml:space="preserve">class </w:t>
-      </w:r>
-      <w:proofErr w:type="spellStart"/>
-      <w:proofErr w:type="gramStart"/>
-      <w:r>
-        <w:t>MyApplication</w:t>
-      </w:r>
-      <w:proofErr w:type="spellEnd"/>
-      <w:r>
-        <w:t xml:space="preserve"> :</w:t>
-      </w:r>
-      <w:proofErr w:type="gramEnd"/>
-      <w:r>
-        <w:t xml:space="preserve"> Application() { </w:t>
+        <w:t xml:space="preserve">class MyApplication : Application() { </w:t>
       </w:r>
     </w:p>
     <w:p>
@@ -1496,20 +1313,7 @@
         <w:pStyle w:val="code"/>
       </w:pPr>
       <w:r>
-        <w:t xml:space="preserve">    override fun </w:t>
-      </w:r>
-      <w:proofErr w:type="spellStart"/>
-      <w:proofErr w:type="gramStart"/>
-      <w:r>
-        <w:t>onCreate</w:t>
-      </w:r>
-      <w:proofErr w:type="spellEnd"/>
-      <w:r>
-        <w:t>(</w:t>
-      </w:r>
-      <w:proofErr w:type="gramEnd"/>
-      <w:r>
-        <w:t xml:space="preserve">) { </w:t>
+        <w:t xml:space="preserve">    override fun onCreate() { </w:t>
       </w:r>
     </w:p>
     <w:p>
@@ -1517,17 +1321,7 @@
         <w:pStyle w:val="code"/>
       </w:pPr>
       <w:r>
-        <w:t xml:space="preserve">        </w:t>
-      </w:r>
-      <w:proofErr w:type="spellStart"/>
-      <w:proofErr w:type="gramStart"/>
-      <w:r>
-        <w:t>super.onCreate</w:t>
-      </w:r>
-      <w:proofErr w:type="spellEnd"/>
-      <w:proofErr w:type="gramEnd"/>
-      <w:r>
-        <w:t xml:space="preserve">() </w:t>
+        <w:t xml:space="preserve">        super.onCreate() </w:t>
       </w:r>
     </w:p>
     <w:p>
@@ -1549,23 +1343,7 @@
         <w:t>U</w:t>
       </w:r>
       <w:r>
-        <w:t xml:space="preserve">se </w:t>
-      </w:r>
-      <w:proofErr w:type="spellStart"/>
-      <w:r>
-        <w:t>DefaultNetworkSession</w:t>
-      </w:r>
-      <w:proofErr w:type="spellEnd"/>
-      <w:r>
-        <w:t xml:space="preserve"> rather than providing our </w:t>
-      </w:r>
-      <w:proofErr w:type="gramStart"/>
-      <w:r>
-        <w:t>own</w:t>
-      </w:r>
-      <w:proofErr w:type="gramEnd"/>
-      <w:r>
-        <w:t xml:space="preserve"> </w:t>
+        <w:t xml:space="preserve">se DefaultNetworkSession rather than providing our own </w:t>
       </w:r>
     </w:p>
     <w:p>
@@ -1573,15 +1351,7 @@
         <w:pStyle w:val="code"/>
       </w:pPr>
       <w:r>
-        <w:t xml:space="preserve">        // custom implementation. This can be done to allow wrapping something like </w:t>
-      </w:r>
-      <w:proofErr w:type="spellStart"/>
-      <w:r>
-        <w:t>OkHttp</w:t>
-      </w:r>
-      <w:proofErr w:type="spellEnd"/>
-      <w:r>
-        <w:t xml:space="preserve">. </w:t>
+        <w:t xml:space="preserve">        // custom implementation. This can be done to allow wrapping something like OkHttp. </w:t>
       </w:r>
     </w:p>
     <w:p>
@@ -1589,17 +1359,7 @@
         <w:pStyle w:val="code"/>
       </w:pPr>
       <w:r>
-        <w:t xml:space="preserve">        UID2Manager.init(</w:t>
-      </w:r>
-      <w:proofErr w:type="spellStart"/>
-      <w:proofErr w:type="gramStart"/>
-      <w:r>
-        <w:t>this.applicationContext</w:t>
-      </w:r>
-      <w:proofErr w:type="spellEnd"/>
-      <w:proofErr w:type="gramEnd"/>
-      <w:r>
-        <w:t xml:space="preserve">) </w:t>
+        <w:t xml:space="preserve">        UID2Manager.init(this.applicationContext) </w:t>
       </w:r>
     </w:p>
     <w:p>
@@ -1639,13 +1399,8 @@
       <w:pPr>
         <w:pStyle w:val="code"/>
       </w:pPr>
-      <w:proofErr w:type="gramStart"/>
-      <w:r>
-        <w:t>UID2Manager.shared.setIdentity</w:t>
-      </w:r>
-      <w:proofErr w:type="gramEnd"/>
-      <w:r>
-        <w:t>(_ identity: UID2Identity)</w:t>
+      <w:r>
+        <w:t>UID2Manager.shared.setIdentity(_ identity: UID2Identity)</w:t>
       </w:r>
     </w:p>
     <w:p>
@@ -1670,20 +1425,7 @@
         <w:pStyle w:val="code"/>
       </w:pPr>
       <w:r>
-        <w:t>UID2Manager.getInstance(</w:t>
-      </w:r>
-      <w:proofErr w:type="gramStart"/>
-      <w:r>
-        <w:t>).</w:t>
-      </w:r>
-      <w:proofErr w:type="spellStart"/>
-      <w:r>
-        <w:t>setIdentity</w:t>
-      </w:r>
-      <w:proofErr w:type="spellEnd"/>
-      <w:proofErr w:type="gramEnd"/>
-      <w:r>
-        <w:t>(identity: UID2Identity)</w:t>
+        <w:t>UID2Manager.getInstance().setIdentity(identity: UID2Identity)</w:t>
       </w:r>
     </w:p>
     <w:p>
@@ -1713,13 +1455,8 @@
       <w:pPr>
         <w:pStyle w:val="code"/>
       </w:pPr>
-      <w:proofErr w:type="gramStart"/>
-      <w:r>
-        <w:t>UID2Manager.shared.getAdvertisingToken</w:t>
-      </w:r>
-      <w:proofErr w:type="gramEnd"/>
-      <w:r>
-        <w:t>()</w:t>
+      <w:r>
+        <w:t>UID2Manager.shared.getAdvertisingToken()</w:t>
       </w:r>
     </w:p>
     <w:p>
@@ -1748,20 +1485,7 @@
         <w:t>2</w:t>
       </w:r>
       <w:r>
-        <w:t>Manager.getInstance(</w:t>
-      </w:r>
-      <w:proofErr w:type="gramStart"/>
-      <w:r>
-        <w:t>).</w:t>
-      </w:r>
-      <w:proofErr w:type="spellStart"/>
-      <w:r>
-        <w:t>getAdvertisingToken</w:t>
-      </w:r>
-      <w:proofErr w:type="spellEnd"/>
-      <w:proofErr w:type="gramEnd"/>
-      <w:r>
-        <w:t>()</w:t>
+        <w:t>Manager.getInstance().getAdvertisingToken()</w:t>
       </w:r>
     </w:p>
     <w:p>

</xml_diff>